<commit_message>
Trying to create scatterplots
</commit_message>
<xml_diff>
--- a/Lab-Chapter02-SL.docx
+++ b/Lab-Chapter02-SL.docx
@@ -117,14 +117,7 @@
           <w:sz w:val="24"/>
           <w:szCs w:val="24"/>
         </w:rPr>
-        <w:t xml:space="preserve">In this lab, we will </w:t>
-      </w:r>
-      <w:r>
-        <w:rPr>
-          <w:sz w:val="24"/>
-          <w:szCs w:val="24"/>
-        </w:rPr>
-        <w:t>process the data collected in</w:t>
+        <w:t>In this lab, we will process the data collected in</w:t>
       </w:r>
       <w:r>
         <w:rPr>
@@ -152,14 +145,7 @@
           <w:sz w:val="24"/>
           <w:szCs w:val="24"/>
         </w:rPr>
-        <w:t>with</w:t>
-      </w:r>
-      <w:r>
-        <w:rPr>
-          <w:sz w:val="24"/>
-          <w:szCs w:val="24"/>
-        </w:rPr>
-        <w:t xml:space="preserve"> virtual reality (VR) experiment</w:t>
+        <w:t>with virtual reality (VR) experiment</w:t>
       </w:r>
       <w:r>
         <w:rPr>
@@ -664,7 +650,16 @@
           <w:sz w:val="24"/>
           <w:szCs w:val="24"/>
         </w:rPr>
-        <w:t xml:space="preserve"> X 34 (</w:t>
+        <w:t xml:space="preserve"> X 34 </w:t>
+      </w:r>
+      <w:bookmarkStart w:id="0" w:name="OLE_LINK1"/>
+      <w:bookmarkStart w:id="1" w:name="OLE_LINK2"/>
+      <w:r>
+        <w:rPr>
+          <w:sz w:val="24"/>
+          <w:szCs w:val="24"/>
+        </w:rPr>
+        <w:t>(</w:t>
       </w:r>
       <w:r>
         <w:rPr>
@@ -678,7 +673,16 @@
           <w:sz w:val="24"/>
           <w:szCs w:val="24"/>
         </w:rPr>
-        <w:t xml:space="preserve"> rows, 34 columns), where each column saves the EEG recordings of one channel.</w:t>
+        <w:t xml:space="preserve"> rows, 34 columns), </w:t>
+      </w:r>
+      <w:bookmarkEnd w:id="0"/>
+      <w:bookmarkEnd w:id="1"/>
+      <w:r>
+        <w:rPr>
+          <w:sz w:val="24"/>
+          <w:szCs w:val="24"/>
+        </w:rPr>
+        <w:t>where each column saves the EEG recordings of one channel.</w:t>
       </w:r>
     </w:p>
     <w:p>
@@ -732,7 +736,21 @@
           <w:sz w:val="24"/>
           <w:szCs w:val="24"/>
         </w:rPr>
-        <w:t xml:space="preserve"> and follow the instructions on the website to install the package. The function we use in this lab is pin_power(</w:t>
+        <w:t xml:space="preserve"> and follow the instructions on the website to install the package. The function we use in this lab is </w:t>
+      </w:r>
+      <w:r>
+        <w:rPr>
+          <w:sz w:val="24"/>
+          <w:szCs w:val="24"/>
+        </w:rPr>
+        <w:t>b</w:t>
+      </w:r>
+      <w:r>
+        <w:rPr>
+          <w:sz w:val="24"/>
+          <w:szCs w:val="24"/>
+        </w:rPr>
+        <w:t>in_power(</w:t>
       </w:r>
       <w:r>
         <w:rPr>
@@ -1049,14 +1067,7 @@
           <w:sz w:val="24"/>
           <w:szCs w:val="24"/>
         </w:rPr>
-        <w:t xml:space="preserve">Compute the mean EEG values across 34 channels </w:t>
-      </w:r>
-      <w:r>
-        <w:rPr>
-          <w:sz w:val="24"/>
-          <w:szCs w:val="24"/>
-        </w:rPr>
-        <w:t>for each sample</w:t>
+        <w:t>Compute the mean EEG values across 34 channels for each sample</w:t>
       </w:r>
       <w:r>
         <w:rPr>
@@ -1118,14 +1129,7 @@
           <w:sz w:val="24"/>
           <w:szCs w:val="24"/>
         </w:rPr>
-        <w:t xml:space="preserve"> </w:t>
-      </w:r>
-      <w:r>
-        <w:rPr>
-          <w:sz w:val="24"/>
-          <w:szCs w:val="24"/>
-        </w:rPr>
-        <w:t xml:space="preserve">This will generate an array of </w:t>
+        <w:t xml:space="preserve"> This will generate an array of </w:t>
       </w:r>
       <w:r>
         <w:rPr>
@@ -1234,21 +1238,7 @@
           <w:sz w:val="24"/>
           <w:szCs w:val="24"/>
         </w:rPr>
-        <w:t>Compute the mean</w:t>
-      </w:r>
-      <w:r>
-        <w:rPr>
-          <w:sz w:val="24"/>
-          <w:szCs w:val="24"/>
-        </w:rPr>
-        <w:t xml:space="preserve"> alpha PSI</w:t>
-      </w:r>
-      <w:r>
-        <w:rPr>
-          <w:sz w:val="24"/>
-          <w:szCs w:val="24"/>
-        </w:rPr>
-        <w:t xml:space="preserve"> values across 34 channels for each sample.</w:t>
+        <w:t>Compute the mean alpha PSI values across 34 channels for each sample.</w:t>
       </w:r>
     </w:p>
     <w:p>
@@ -1268,21 +1258,7 @@
           <w:sz w:val="24"/>
           <w:szCs w:val="24"/>
         </w:rPr>
-        <w:t xml:space="preserve">Compute the standard deviation of the </w:t>
-      </w:r>
-      <w:r>
-        <w:rPr>
-          <w:sz w:val="24"/>
-          <w:szCs w:val="24"/>
-        </w:rPr>
-        <w:t>alpha PSI</w:t>
-      </w:r>
-      <w:r>
-        <w:rPr>
-          <w:sz w:val="24"/>
-          <w:szCs w:val="24"/>
-        </w:rPr>
-        <w:t xml:space="preserve"> values across 34 channels for each sample</w:t>
+        <w:t>Compute the standard deviation of the alpha PSI values across 34 channels for each sample</w:t>
       </w:r>
       <w:r>
         <w:rPr>
@@ -1310,28 +1286,7 @@
           <w:szCs w:val="24"/>
         </w:rPr>
         <w:lastRenderedPageBreak/>
-        <w:t xml:space="preserve">Draw scatterplots of mean-stdev., mean, mean+stdev on the same plot, using different colors to distinguish different scatterplots. Here, “mean” denotes the means computed in Step </w:t>
-      </w:r>
-      <w:r>
-        <w:rPr>
-          <w:sz w:val="24"/>
-          <w:szCs w:val="24"/>
-        </w:rPr>
-        <w:t>6</w:t>
-      </w:r>
-      <w:r>
-        <w:rPr>
-          <w:sz w:val="24"/>
-          <w:szCs w:val="24"/>
-        </w:rPr>
-        <w:t xml:space="preserve">, and “stdev” denotes the standard deviations computed in Step </w:t>
-      </w:r>
-      <w:r>
-        <w:rPr>
-          <w:sz w:val="24"/>
-          <w:szCs w:val="24"/>
-        </w:rPr>
-        <w:t>7</w:t>
+        <w:t>Draw scatterplots of mean-stdev., mean, mean+stdev on the same plot, using different colors to distinguish different scatterplots. Here, “mean” denotes the means computed in Step 6, and “stdev” denotes the standard deviations computed in Step 7</w:t>
       </w:r>
       <w:r>
         <w:rPr>
@@ -1441,14 +1396,7 @@
           <w:sz w:val="24"/>
           <w:szCs w:val="24"/>
         </w:rPr>
-        <w:t>Acquisition-15-</w:t>
-      </w:r>
-      <w:r>
-        <w:rPr>
-          <w:sz w:val="24"/>
-          <w:szCs w:val="24"/>
-        </w:rPr>
-        <w:t>alphaPSI</w:t>
+        <w:t>Acquisition-15-alphaPSI</w:t>
       </w:r>
       <w:r>
         <w:rPr>
@@ -2503,6 +2451,7 @@
     <w:lsdException w:name="HTML Sample" w:semiHidden="1" w:unhideWhenUsed="1"/>
     <w:lsdException w:name="HTML Typewriter" w:semiHidden="1" w:unhideWhenUsed="1"/>
     <w:lsdException w:name="HTML Variable" w:semiHidden="1" w:unhideWhenUsed="1"/>
+    <w:lsdException w:name="Normal Table" w:semiHidden="1" w:unhideWhenUsed="1"/>
     <w:lsdException w:name="annotation subject" w:semiHidden="1" w:unhideWhenUsed="1"/>
     <w:lsdException w:name="No List" w:semiHidden="1" w:unhideWhenUsed="1"/>
     <w:lsdException w:name="Outline List 1" w:semiHidden="1" w:unhideWhenUsed="1"/>
@@ -2545,8 +2494,11 @@
     <w:lsdException w:name="Table Contemporary" w:semiHidden="1" w:unhideWhenUsed="1"/>
     <w:lsdException w:name="Table Elegant" w:semiHidden="1" w:unhideWhenUsed="1"/>
     <w:lsdException w:name="Table Professional" w:semiHidden="1" w:unhideWhenUsed="1"/>
+    <w:lsdException w:name="Table Subtle 1" w:semiHidden="1" w:unhideWhenUsed="1"/>
     <w:lsdException w:name="Table Subtle 2" w:semiHidden="1" w:unhideWhenUsed="1"/>
     <w:lsdException w:name="Table Web 1" w:semiHidden="1" w:unhideWhenUsed="1"/>
+    <w:lsdException w:name="Table Web 2" w:semiHidden="1" w:unhideWhenUsed="1"/>
+    <w:lsdException w:name="Table Web 3" w:semiHidden="1" w:unhideWhenUsed="1"/>
     <w:lsdException w:name="Balloon Text" w:semiHidden="1" w:unhideWhenUsed="1"/>
     <w:lsdException w:name="Table Grid" w:uiPriority="39"/>
     <w:lsdException w:name="Table Theme" w:semiHidden="1" w:unhideWhenUsed="1"/>

</xml_diff>

<commit_message>
Updating lab_1v2.py file with completed assignment
</commit_message>
<xml_diff>
--- a/Lab-Chapter02-SL.docx
+++ b/Lab-Chapter02-SL.docx
@@ -27,12 +27,21 @@
           <w:szCs w:val="28"/>
         </w:rPr>
       </w:pPr>
+      <w:proofErr w:type="gramStart"/>
       <w:r>
         <w:rPr>
           <w:sz w:val="28"/>
           <w:szCs w:val="28"/>
         </w:rPr>
-        <w:t>Lab  – Chapter 2</w:t>
+        <w:t>Lab  –</w:t>
+      </w:r>
+      <w:proofErr w:type="gramEnd"/>
+      <w:r>
+        <w:rPr>
+          <w:sz w:val="28"/>
+          <w:szCs w:val="28"/>
+        </w:rPr>
+        <w:t xml:space="preserve"> Chapter 2</w:t>
       </w:r>
       <w:r>
         <w:rPr>
@@ -291,7 +300,15 @@
         <w:ind w:left="360" w:firstLine="360"/>
       </w:pPr>
       <w:r>
-        <w:t>Each volunteer plays the BrainGymmer game as depicted above. The time taken in this step depends on how much time the volunteer uses to finish the game.</w:t>
+        <w:t xml:space="preserve">Each volunteer plays the </w:t>
+      </w:r>
+      <w:proofErr w:type="spellStart"/>
+      <w:r>
+        <w:t>BrainGymmer</w:t>
+      </w:r>
+      <w:proofErr w:type="spellEnd"/>
+      <w:r>
+        <w:t xml:space="preserve"> game as depicted above. The time taken in this step depends on how much time the volunteer uses to finish the game.</w:t>
       </w:r>
     </w:p>
     <w:p>
@@ -315,7 +332,15 @@
         <w:ind w:left="360" w:firstLine="360"/>
       </w:pPr>
       <w:r>
-        <w:t>Each volunteer plays the VR TRIPP meditation game.  The TRIPP demo is used to guide the meditation. The entire process take about 10 minutes.</w:t>
+        <w:t xml:space="preserve">Each volunteer plays the VR TRIPP meditation game.  The TRIPP demo is used to guide the meditation. The entire process </w:t>
+      </w:r>
+      <w:proofErr w:type="gramStart"/>
+      <w:r>
+        <w:t>take</w:t>
+      </w:r>
+      <w:proofErr w:type="gramEnd"/>
+      <w:r>
+        <w:t xml:space="preserve"> about 10 minutes.</w:t>
       </w:r>
     </w:p>
     <w:p>
@@ -353,7 +378,15 @@
         <w:ind w:left="360" w:firstLine="360"/>
       </w:pPr>
       <w:r>
-        <w:t>Each volunteer plays the same BrainGymmer game as in the pre-intervention phase. The time taken in this step depends on how much time the volunteer uses to finish the game.</w:t>
+        <w:t xml:space="preserve">Each volunteer plays the same </w:t>
+      </w:r>
+      <w:proofErr w:type="spellStart"/>
+      <w:r>
+        <w:t>BrainGymmer</w:t>
+      </w:r>
+      <w:proofErr w:type="spellEnd"/>
+      <w:r>
+        <w:t xml:space="preserve"> game as in the pre-intervention phase. The time taken in this step depends on how much time the volunteer uses to finish the game.</w:t>
       </w:r>
     </w:p>
     <w:p>
@@ -370,12 +403,37 @@
         </w:rPr>
         <w:t xml:space="preserve">EEG data were recorded in all the above three phases using </w:t>
       </w:r>
-      <w:r>
-        <w:rPr>
-          <w:sz w:val="24"/>
-          <w:szCs w:val="24"/>
-        </w:rPr>
-        <w:t>Compumedics Grael LT 34</w:t>
+      <w:proofErr w:type="spellStart"/>
+      <w:r>
+        <w:rPr>
+          <w:sz w:val="24"/>
+          <w:szCs w:val="24"/>
+        </w:rPr>
+        <w:t>Compumedics</w:t>
+      </w:r>
+      <w:proofErr w:type="spellEnd"/>
+      <w:r>
+        <w:rPr>
+          <w:sz w:val="24"/>
+          <w:szCs w:val="24"/>
+        </w:rPr>
+        <w:t xml:space="preserve"> </w:t>
+      </w:r>
+      <w:proofErr w:type="spellStart"/>
+      <w:r>
+        <w:rPr>
+          <w:sz w:val="24"/>
+          <w:szCs w:val="24"/>
+        </w:rPr>
+        <w:t>Grael</w:t>
+      </w:r>
+      <w:proofErr w:type="spellEnd"/>
+      <w:r>
+        <w:rPr>
+          <w:sz w:val="24"/>
+          <w:szCs w:val="24"/>
+        </w:rPr>
+        <w:t xml:space="preserve"> LT 34</w:t>
       </w:r>
       <w:r>
         <w:rPr>
@@ -425,7 +483,39 @@
           <w:sz w:val="24"/>
           <w:szCs w:val="24"/>
         </w:rPr>
-        <w:t>we will process in this lab is saved in a Matlab file (with file extension .mat). The following is a code segment that suggests how to open the data file:</w:t>
+        <w:t xml:space="preserve">we will process in this lab is saved in a </w:t>
+      </w:r>
+      <w:proofErr w:type="spellStart"/>
+      <w:r>
+        <w:rPr>
+          <w:sz w:val="24"/>
+          <w:szCs w:val="24"/>
+        </w:rPr>
+        <w:t>Matlab</w:t>
+      </w:r>
+      <w:proofErr w:type="spellEnd"/>
+      <w:r>
+        <w:rPr>
+          <w:sz w:val="24"/>
+          <w:szCs w:val="24"/>
+        </w:rPr>
+        <w:t xml:space="preserve"> file (with file </w:t>
+      </w:r>
+      <w:proofErr w:type="gramStart"/>
+      <w:r>
+        <w:rPr>
+          <w:sz w:val="24"/>
+          <w:szCs w:val="24"/>
+        </w:rPr>
+        <w:t>extension .mat</w:t>
+      </w:r>
+      <w:proofErr w:type="gramEnd"/>
+      <w:r>
+        <w:rPr>
+          <w:sz w:val="24"/>
+          <w:szCs w:val="24"/>
+        </w:rPr>
+        <w:t>). The following is a code segment that suggests how to open the data file:</w:t>
       </w:r>
     </w:p>
     <w:p>
@@ -441,65 +531,65 @@
           <w:sz w:val="20"/>
           <w:szCs w:val="20"/>
         </w:rPr>
-        <w:t>import os</w:t>
-      </w:r>
-    </w:p>
-    <w:p>
-      <w:pPr>
-        <w:spacing w:after="0" w:line="240" w:lineRule="auto"/>
+        <w:t xml:space="preserve">import </w:t>
+      </w:r>
+      <w:proofErr w:type="spellStart"/>
+      <w:r>
         <w:rPr>
           <w:sz w:val="20"/>
           <w:szCs w:val="20"/>
         </w:rPr>
-      </w:pPr>
-      <w:r>
+        <w:t>os</w:t>
+      </w:r>
+      <w:proofErr w:type="spellEnd"/>
+    </w:p>
+    <w:p>
+      <w:pPr>
+        <w:spacing w:after="0" w:line="240" w:lineRule="auto"/>
         <w:rPr>
           <w:sz w:val="20"/>
           <w:szCs w:val="20"/>
         </w:rPr>
-        <w:t>import numpy as np</w:t>
-      </w:r>
-    </w:p>
-    <w:p>
-      <w:pPr>
-        <w:spacing w:after="0" w:line="240" w:lineRule="auto"/>
+      </w:pPr>
+      <w:r>
         <w:rPr>
           <w:sz w:val="20"/>
           <w:szCs w:val="20"/>
         </w:rPr>
-      </w:pPr>
+        <w:t xml:space="preserve">import </w:t>
+      </w:r>
+      <w:proofErr w:type="spellStart"/>
       <w:r>
         <w:rPr>
           <w:sz w:val="20"/>
           <w:szCs w:val="20"/>
         </w:rPr>
-        <w:t>import pandas as pd</w:t>
-      </w:r>
-    </w:p>
-    <w:p>
-      <w:pPr>
-        <w:spacing w:after="0" w:line="240" w:lineRule="auto"/>
+        <w:t>numpy</w:t>
+      </w:r>
+      <w:proofErr w:type="spellEnd"/>
+      <w:r>
         <w:rPr>
           <w:sz w:val="20"/>
           <w:szCs w:val="20"/>
         </w:rPr>
-      </w:pPr>
-      <w:r>
+        <w:t xml:space="preserve"> as np</w:t>
+      </w:r>
+    </w:p>
+    <w:p>
+      <w:pPr>
+        <w:spacing w:after="0" w:line="240" w:lineRule="auto"/>
         <w:rPr>
           <w:sz w:val="20"/>
           <w:szCs w:val="20"/>
         </w:rPr>
-        <w:t>from scipy.io import loadmat</w:t>
-      </w:r>
-    </w:p>
-    <w:p>
-      <w:pPr>
-        <w:spacing w:after="0" w:line="240" w:lineRule="auto"/>
+      </w:pPr>
+      <w:r>
         <w:rPr>
           <w:sz w:val="20"/>
           <w:szCs w:val="20"/>
         </w:rPr>
-      </w:pPr>
+        <w:t>import pandas as pd</w:t>
+      </w:r>
     </w:p>
     <w:p>
       <w:pPr>
@@ -514,82 +604,152 @@
           <w:sz w:val="20"/>
           <w:szCs w:val="20"/>
         </w:rPr>
-        <w:t>os.chdir(</w:t>
-      </w:r>
+        <w:t xml:space="preserve">from scipy.io import </w:t>
+      </w:r>
+      <w:proofErr w:type="spellStart"/>
       <w:r>
         <w:rPr>
           <w:sz w:val="20"/>
           <w:szCs w:val="20"/>
         </w:rPr>
-        <w:t>‘[The path to the following file</w:t>
-      </w:r>
-      <w:r>
+        <w:t>loadmat</w:t>
+      </w:r>
+      <w:proofErr w:type="spellEnd"/>
+    </w:p>
+    <w:p>
+      <w:pPr>
+        <w:spacing w:after="0" w:line="240" w:lineRule="auto"/>
         <w:rPr>
           <w:sz w:val="20"/>
           <w:szCs w:val="20"/>
         </w:rPr>
-        <w:t>]</w:t>
-      </w:r>
-      <w:r>
+      </w:pPr>
+    </w:p>
+    <w:p>
+      <w:pPr>
+        <w:spacing w:after="0" w:line="240" w:lineRule="auto"/>
         <w:rPr>
           <w:sz w:val="20"/>
           <w:szCs w:val="20"/>
         </w:rPr>
-        <w:t>')</w:t>
-      </w:r>
-    </w:p>
-    <w:p>
-      <w:pPr>
-        <w:spacing w:after="0" w:line="240" w:lineRule="auto"/>
+      </w:pPr>
+      <w:proofErr w:type="spellStart"/>
+      <w:proofErr w:type="gramStart"/>
+      <w:r>
         <w:rPr>
           <w:sz w:val="20"/>
           <w:szCs w:val="20"/>
         </w:rPr>
-      </w:pPr>
+        <w:t>os.chdir</w:t>
+      </w:r>
+      <w:proofErr w:type="spellEnd"/>
+      <w:proofErr w:type="gramEnd"/>
       <w:r>
         <w:rPr>
           <w:sz w:val="20"/>
           <w:szCs w:val="20"/>
         </w:rPr>
-        <w:t>filename = 'Acquisition-15-data.mat'</w:t>
-      </w:r>
-    </w:p>
-    <w:p>
-      <w:pPr>
-        <w:spacing w:after="0" w:line="240" w:lineRule="auto"/>
+        <w:t>(</w:t>
+      </w:r>
+      <w:r>
         <w:rPr>
           <w:sz w:val="20"/>
           <w:szCs w:val="20"/>
         </w:rPr>
-      </w:pPr>
+        <w:t>‘[The path to the following file</w:t>
+      </w:r>
       <w:r>
         <w:rPr>
           <w:sz w:val="20"/>
           <w:szCs w:val="20"/>
         </w:rPr>
-        <w:t>data = loadmat(filename)</w:t>
-      </w:r>
-    </w:p>
-    <w:p>
-      <w:pPr>
-        <w:spacing w:after="0" w:line="240" w:lineRule="auto"/>
+        <w:t>]</w:t>
+      </w:r>
+      <w:r>
         <w:rPr>
           <w:sz w:val="20"/>
           <w:szCs w:val="20"/>
         </w:rPr>
-      </w:pPr>
-      <w:r>
+        <w:t>')</w:t>
+      </w:r>
+    </w:p>
+    <w:p>
+      <w:pPr>
+        <w:spacing w:after="0" w:line="240" w:lineRule="auto"/>
         <w:rPr>
           <w:sz w:val="20"/>
           <w:szCs w:val="20"/>
         </w:rPr>
-        <w:t>eeg = data['data']</w:t>
+      </w:pPr>
+      <w:r>
+        <w:rPr>
+          <w:sz w:val="20"/>
+          <w:szCs w:val="20"/>
+        </w:rPr>
+        <w:t>filename = 'Acquisition-15-data.mat'</w:t>
       </w:r>
     </w:p>
     <w:p>
       <w:pPr>
         <w:spacing w:after="0" w:line="240" w:lineRule="auto"/>
         <w:rPr>
+          <w:sz w:val="20"/>
+          <w:szCs w:val="20"/>
+        </w:rPr>
+      </w:pPr>
+      <w:r>
+        <w:rPr>
+          <w:sz w:val="20"/>
+          <w:szCs w:val="20"/>
+        </w:rPr>
+        <w:t xml:space="preserve">data = </w:t>
+      </w:r>
+      <w:proofErr w:type="spellStart"/>
+      <w:r>
+        <w:rPr>
+          <w:sz w:val="20"/>
+          <w:szCs w:val="20"/>
+        </w:rPr>
+        <w:t>loadmat</w:t>
+      </w:r>
+      <w:proofErr w:type="spellEnd"/>
+      <w:r>
+        <w:rPr>
+          <w:sz w:val="20"/>
+          <w:szCs w:val="20"/>
+        </w:rPr>
+        <w:t>(filename)</w:t>
+      </w:r>
+    </w:p>
+    <w:p>
+      <w:pPr>
+        <w:spacing w:after="0" w:line="240" w:lineRule="auto"/>
+        <w:rPr>
+          <w:sz w:val="20"/>
+          <w:szCs w:val="20"/>
+        </w:rPr>
+      </w:pPr>
+      <w:proofErr w:type="spellStart"/>
+      <w:r>
+        <w:rPr>
+          <w:sz w:val="20"/>
+          <w:szCs w:val="20"/>
+        </w:rPr>
+        <w:t>eeg</w:t>
+      </w:r>
+      <w:proofErr w:type="spellEnd"/>
+      <w:r>
+        <w:rPr>
+          <w:sz w:val="20"/>
+          <w:szCs w:val="20"/>
+        </w:rPr>
+        <w:t xml:space="preserve"> = data['data']</w:t>
+      </w:r>
+    </w:p>
+    <w:p>
+      <w:pPr>
+        <w:spacing w:after="0" w:line="240" w:lineRule="auto"/>
+        <w:rPr>
           <w:sz w:val="24"/>
           <w:szCs w:val="24"/>
         </w:rPr>
@@ -608,7 +768,39 @@
           <w:szCs w:val="24"/>
         </w:rPr>
         <w:lastRenderedPageBreak/>
-        <w:t xml:space="preserve">“eeg” in the above code segment is a Numpy array with shape 34 X </w:t>
+        <w:t>“</w:t>
+      </w:r>
+      <w:proofErr w:type="spellStart"/>
+      <w:r>
+        <w:rPr>
+          <w:sz w:val="24"/>
+          <w:szCs w:val="24"/>
+        </w:rPr>
+        <w:t>eeg</w:t>
+      </w:r>
+      <w:proofErr w:type="spellEnd"/>
+      <w:r>
+        <w:rPr>
+          <w:sz w:val="24"/>
+          <w:szCs w:val="24"/>
+        </w:rPr>
+        <w:t xml:space="preserve">” in the above code segment is a </w:t>
+      </w:r>
+      <w:proofErr w:type="spellStart"/>
+      <w:r>
+        <w:rPr>
+          <w:sz w:val="24"/>
+          <w:szCs w:val="24"/>
+        </w:rPr>
+        <w:t>Numpy</w:t>
+      </w:r>
+      <w:proofErr w:type="spellEnd"/>
+      <w:r>
+        <w:rPr>
+          <w:sz w:val="24"/>
+          <w:szCs w:val="24"/>
+        </w:rPr>
+        <w:t xml:space="preserve"> array with shape 34 X </w:t>
       </w:r>
       <w:r>
         <w:rPr>
@@ -719,7 +911,39 @@
           <w:sz w:val="24"/>
           <w:szCs w:val="24"/>
         </w:rPr>
-        <w:t xml:space="preserve">We will use package “pyEEG” to compute power spectrum intensity (PSI) to be used in modeling. Download pyEEG package from </w:t>
+        <w:t>We will use package “</w:t>
+      </w:r>
+      <w:proofErr w:type="spellStart"/>
+      <w:r>
+        <w:rPr>
+          <w:sz w:val="24"/>
+          <w:szCs w:val="24"/>
+        </w:rPr>
+        <w:t>pyEEG</w:t>
+      </w:r>
+      <w:proofErr w:type="spellEnd"/>
+      <w:r>
+        <w:rPr>
+          <w:sz w:val="24"/>
+          <w:szCs w:val="24"/>
+        </w:rPr>
+        <w:t xml:space="preserve">” to compute power spectrum intensity (PSI) to be used in modeling. Download </w:t>
+      </w:r>
+      <w:proofErr w:type="spellStart"/>
+      <w:r>
+        <w:rPr>
+          <w:sz w:val="24"/>
+          <w:szCs w:val="24"/>
+        </w:rPr>
+        <w:t>pyEEG</w:t>
+      </w:r>
+      <w:proofErr w:type="spellEnd"/>
+      <w:r>
+        <w:rPr>
+          <w:sz w:val="24"/>
+          <w:szCs w:val="24"/>
+        </w:rPr>
+        <w:t xml:space="preserve"> package from </w:t>
       </w:r>
       <w:hyperlink r:id="rId5" w:history="1">
         <w:r>
@@ -738,6 +962,7 @@
         </w:rPr>
         <w:t xml:space="preserve"> and follow the instructions on the website to install the package. The function we use in this lab is </w:t>
       </w:r>
+      <w:proofErr w:type="spellStart"/>
       <w:r>
         <w:rPr>
           <w:sz w:val="24"/>
@@ -750,8 +975,25 @@
           <w:sz w:val="24"/>
           <w:szCs w:val="24"/>
         </w:rPr>
-        <w:t>in_power(</w:t>
-      </w:r>
+        <w:t>in_</w:t>
+      </w:r>
+      <w:proofErr w:type="gramStart"/>
+      <w:r>
+        <w:rPr>
+          <w:sz w:val="24"/>
+          <w:szCs w:val="24"/>
+        </w:rPr>
+        <w:t>power</w:t>
+      </w:r>
+      <w:proofErr w:type="spellEnd"/>
+      <w:r>
+        <w:rPr>
+          <w:sz w:val="24"/>
+          <w:szCs w:val="24"/>
+        </w:rPr>
+        <w:t>(</w:t>
+      </w:r>
+      <w:proofErr w:type="gramEnd"/>
       <w:r>
         <w:rPr>
           <w:rStyle w:val="Emphasis"/>
@@ -808,7 +1050,29 @@
           <w:color w:val="000000"/>
           <w:shd w:val="clear" w:color="auto" w:fill="FFFFFF"/>
         </w:rPr>
-        <w:t>1-D real time series, Band is a list of boundary frequencies (in Hz) of bins. They can be unequal bins, e.g. [0.5,4,7,12,30] which are delta, theta, alpha and beta respectively. Set Band = [0.5,4,7,12,30]. Fs is an integer indicating the sampling rate in physical frequency, which is 1024 in our case. The function returns a list of PSIs of delta, theta, alpha and beta bands. We only use the alpha PSI (the 3</w:t>
+        <w:t>1-D real time series, Band is a list of boundary frequencies (in Hz) of bins. They can be unequal bins, e.g. [0.5,4,7,12,30] which are delta, theta, alpha and beta respectively. Set Band = [</w:t>
+      </w:r>
+      <w:bookmarkStart w:id="2" w:name="OLE_LINK3"/>
+      <w:bookmarkStart w:id="3" w:name="OLE_LINK4"/>
+      <w:bookmarkStart w:id="4" w:name="OLE_LINK5"/>
+      <w:r>
+        <w:rPr>
+          <w:rFonts w:ascii="Arial" w:hAnsi="Arial" w:cs="Arial"/>
+          <w:color w:val="000000"/>
+          <w:shd w:val="clear" w:color="auto" w:fill="FFFFFF"/>
+        </w:rPr>
+        <w:t>0.5,4,7,12,30</w:t>
+      </w:r>
+      <w:bookmarkEnd w:id="2"/>
+      <w:bookmarkEnd w:id="3"/>
+      <w:bookmarkEnd w:id="4"/>
+      <w:r>
+        <w:rPr>
+          <w:rFonts w:ascii="Arial" w:hAnsi="Arial" w:cs="Arial"/>
+          <w:color w:val="000000"/>
+          <w:shd w:val="clear" w:color="auto" w:fill="FFFFFF"/>
+        </w:rPr>
+        <w:t>]. Fs is an integer indicating the sampling rate in physical frequency, which is 1024 in our case. The function returns a list of PSIs of delta, theta, alpha and beta bands. We only use the alpha PSI (the 3</w:t>
       </w:r>
       <w:r>
         <w:rPr>
@@ -840,7 +1104,23 @@
           <w:sz w:val="24"/>
           <w:szCs w:val="24"/>
         </w:rPr>
-        <w:t>For more information about pyEEG and its usage, visit:</w:t>
+        <w:t xml:space="preserve">For more information about </w:t>
+      </w:r>
+      <w:proofErr w:type="spellStart"/>
+      <w:r>
+        <w:rPr>
+          <w:sz w:val="24"/>
+          <w:szCs w:val="24"/>
+        </w:rPr>
+        <w:t>pyEEG</w:t>
+      </w:r>
+      <w:proofErr w:type="spellEnd"/>
+      <w:r>
+        <w:rPr>
+          <w:sz w:val="24"/>
+          <w:szCs w:val="24"/>
+        </w:rPr>
+        <w:t xml:space="preserve"> and its usage, visit:</w:t>
       </w:r>
     </w:p>
     <w:p>
@@ -891,7 +1171,46 @@
           <w:sz w:val="24"/>
           <w:szCs w:val="24"/>
         </w:rPr>
-        <w:t>We will compute an alpha PSI for every second segment, which means X should be a list of 1024 EEG readings in each call to pin_power(). In other words, one alpha PSI value is computed out of every second recording for one particular channel. If the entire EEG recording has 10 minutes, then there will be 10 X 60 = 600 alpha PSI values computed for one channel.</w:t>
+        <w:t xml:space="preserve">We will compute an alpha PSI for every second segment, which means X should be a list of 1024 EEG readings in each call to </w:t>
+      </w:r>
+      <w:proofErr w:type="spellStart"/>
+      <w:r>
+        <w:rPr>
+          <w:sz w:val="24"/>
+          <w:szCs w:val="24"/>
+        </w:rPr>
+        <w:t>b</w:t>
+      </w:r>
+      <w:r>
+        <w:rPr>
+          <w:sz w:val="24"/>
+          <w:szCs w:val="24"/>
+        </w:rPr>
+        <w:t>in_</w:t>
+      </w:r>
+      <w:proofErr w:type="gramStart"/>
+      <w:r>
+        <w:rPr>
+          <w:sz w:val="24"/>
+          <w:szCs w:val="24"/>
+        </w:rPr>
+        <w:t>power</w:t>
+      </w:r>
+      <w:proofErr w:type="spellEnd"/>
+      <w:r>
+        <w:rPr>
+          <w:sz w:val="24"/>
+          <w:szCs w:val="24"/>
+        </w:rPr>
+        <w:t>(</w:t>
+      </w:r>
+      <w:proofErr w:type="gramEnd"/>
+      <w:r>
+        <w:rPr>
+          <w:sz w:val="24"/>
+          <w:szCs w:val="24"/>
+        </w:rPr>
+        <w:t>). In other words, one alpha PSI value is computed out of every second recording for one particular channel. If the entire EEG recording has 10 minutes, then there will be 10 X 60 = 600 alpha PSI values computed for one channel.</w:t>
       </w:r>
     </w:p>
     <w:p>
@@ -986,12 +1305,21 @@
         </w:rPr>
         <w:t xml:space="preserve">input </w:t>
       </w:r>
-      <w:r>
-        <w:rPr>
-          <w:sz w:val="24"/>
-          <w:szCs w:val="24"/>
-        </w:rPr>
-        <w:t xml:space="preserve">Matlab </w:t>
+      <w:proofErr w:type="spellStart"/>
+      <w:r>
+        <w:rPr>
+          <w:sz w:val="24"/>
+          <w:szCs w:val="24"/>
+        </w:rPr>
+        <w:t>Matlab</w:t>
+      </w:r>
+      <w:proofErr w:type="spellEnd"/>
+      <w:r>
+        <w:rPr>
+          <w:sz w:val="24"/>
+          <w:szCs w:val="24"/>
+        </w:rPr>
+        <w:t xml:space="preserve"> </w:t>
       </w:r>
       <w:r>
         <w:rPr>
@@ -1184,8 +1512,17 @@
           <w:sz w:val="24"/>
           <w:szCs w:val="24"/>
         </w:rPr>
-        <w:t>-stdev</w:t>
-      </w:r>
+        <w:t>-</w:t>
+      </w:r>
+      <w:proofErr w:type="spellStart"/>
+      <w:r>
+        <w:rPr>
+          <w:sz w:val="24"/>
+          <w:szCs w:val="24"/>
+        </w:rPr>
+        <w:t>stdev</w:t>
+      </w:r>
+      <w:proofErr w:type="spellEnd"/>
       <w:r>
         <w:rPr>
           <w:sz w:val="24"/>
@@ -1198,7 +1535,39 @@
           <w:sz w:val="24"/>
           <w:szCs w:val="24"/>
         </w:rPr>
-        <w:t>, mean, mean+stdev on the same plot, using different colors to distinguish different scatterplots. Here, “mean” denotes the means computed in Step 2, and “stdev” denotes the standard deviations computed in Step 3.</w:t>
+        <w:t xml:space="preserve">, mean, </w:t>
+      </w:r>
+      <w:proofErr w:type="spellStart"/>
+      <w:r>
+        <w:rPr>
+          <w:sz w:val="24"/>
+          <w:szCs w:val="24"/>
+        </w:rPr>
+        <w:t>mean+stdev</w:t>
+      </w:r>
+      <w:proofErr w:type="spellEnd"/>
+      <w:r>
+        <w:rPr>
+          <w:sz w:val="24"/>
+          <w:szCs w:val="24"/>
+        </w:rPr>
+        <w:t xml:space="preserve"> on the same plot, using different colors to distinguish different scatterplots. Here, “mean” denotes the means computed in Step 2, and “</w:t>
+      </w:r>
+      <w:proofErr w:type="spellStart"/>
+      <w:r>
+        <w:rPr>
+          <w:sz w:val="24"/>
+          <w:szCs w:val="24"/>
+        </w:rPr>
+        <w:t>stdev</w:t>
+      </w:r>
+      <w:proofErr w:type="spellEnd"/>
+      <w:r>
+        <w:rPr>
+          <w:sz w:val="24"/>
+          <w:szCs w:val="24"/>
+        </w:rPr>
+        <w:t>” denotes the standard deviations computed in Step 3.</w:t>
       </w:r>
     </w:p>
     <w:p>
@@ -1286,7 +1655,55 @@
           <w:szCs w:val="24"/>
         </w:rPr>
         <w:lastRenderedPageBreak/>
-        <w:t>Draw scatterplots of mean-stdev., mean, mean+stdev on the same plot, using different colors to distinguish different scatterplots. Here, “mean” denotes the means computed in Step 6, and “stdev” denotes the standard deviations computed in Step 7</w:t>
+        <w:t>Draw scatterplots of mean-</w:t>
+      </w:r>
+      <w:proofErr w:type="spellStart"/>
+      <w:r>
+        <w:rPr>
+          <w:sz w:val="24"/>
+          <w:szCs w:val="24"/>
+        </w:rPr>
+        <w:t>stdev</w:t>
+      </w:r>
+      <w:proofErr w:type="spellEnd"/>
+      <w:r>
+        <w:rPr>
+          <w:sz w:val="24"/>
+          <w:szCs w:val="24"/>
+        </w:rPr>
+        <w:t xml:space="preserve">., mean, </w:t>
+      </w:r>
+      <w:proofErr w:type="spellStart"/>
+      <w:r>
+        <w:rPr>
+          <w:sz w:val="24"/>
+          <w:szCs w:val="24"/>
+        </w:rPr>
+        <w:t>mean+stdev</w:t>
+      </w:r>
+      <w:proofErr w:type="spellEnd"/>
+      <w:r>
+        <w:rPr>
+          <w:sz w:val="24"/>
+          <w:szCs w:val="24"/>
+        </w:rPr>
+        <w:t xml:space="preserve"> on the same plot, using different colors to distinguish different scatterplots. Here, “mean” denotes the means computed in Step 6, and “</w:t>
+      </w:r>
+      <w:proofErr w:type="spellStart"/>
+      <w:r>
+        <w:rPr>
+          <w:sz w:val="24"/>
+          <w:szCs w:val="24"/>
+        </w:rPr>
+        <w:t>stdev</w:t>
+      </w:r>
+      <w:proofErr w:type="spellEnd"/>
+      <w:r>
+        <w:rPr>
+          <w:sz w:val="24"/>
+          <w:szCs w:val="24"/>
+        </w:rPr>
+        <w:t>” denotes the standard deviations computed in Step 7</w:t>
       </w:r>
       <w:r>
         <w:rPr>
@@ -1391,6 +1808,8 @@
         </w:rPr>
         <w:t xml:space="preserve"> dataset in a CSV file named “</w:t>
       </w:r>
+      <w:bookmarkStart w:id="5" w:name="OLE_LINK6"/>
+      <w:bookmarkStart w:id="6" w:name="OLE_LINK7"/>
       <w:r>
         <w:rPr>
           <w:sz w:val="24"/>
@@ -1403,7 +1822,16 @@
           <w:sz w:val="24"/>
           <w:szCs w:val="24"/>
         </w:rPr>
-        <w:t>.csv”.</w:t>
+        <w:t>.csv</w:t>
+      </w:r>
+      <w:bookmarkEnd w:id="5"/>
+      <w:bookmarkEnd w:id="6"/>
+      <w:r>
+        <w:rPr>
+          <w:sz w:val="24"/>
+          <w:szCs w:val="24"/>
+        </w:rPr>
+        <w:t>”.</w:t>
       </w:r>
     </w:p>
     <w:p>
@@ -1434,6 +1862,7 @@
         </w:rPr>
         <w:t xml:space="preserve"> source codes (the .</w:t>
       </w:r>
+      <w:proofErr w:type="spellStart"/>
       <w:r>
         <w:rPr>
           <w:sz w:val="24"/>
@@ -1441,6 +1870,7 @@
         </w:rPr>
         <w:t>py</w:t>
       </w:r>
+      <w:proofErr w:type="spellEnd"/>
       <w:r>
         <w:rPr>
           <w:sz w:val="24"/>
@@ -1481,7 +1911,23 @@
           <w:sz w:val="24"/>
           <w:szCs w:val="24"/>
         </w:rPr>
-        <w:t xml:space="preserve"> Also, log your service learning hours by following the web link in the “Service Learning” folder in Blackboard.</w:t>
+        <w:t xml:space="preserve"> Also, log your </w:t>
+      </w:r>
+      <w:proofErr w:type="gramStart"/>
+      <w:r>
+        <w:rPr>
+          <w:sz w:val="24"/>
+          <w:szCs w:val="24"/>
+        </w:rPr>
+        <w:t>service learning</w:t>
+      </w:r>
+      <w:proofErr w:type="gramEnd"/>
+      <w:r>
+        <w:rPr>
+          <w:sz w:val="24"/>
+          <w:szCs w:val="24"/>
+        </w:rPr>
+        <w:t xml:space="preserve"> hours by following the web link in the “Service Learning” folder in Blackboard.</w:t>
       </w:r>
     </w:p>
     <w:sectPr>

</xml_diff>